<commit_message>
Adding movement to players
</commit_message>
<xml_diff>
--- a/Análisis integradora1.docx
+++ b/Análisis integradora1.docx
@@ -387,6 +387,7 @@
             <w:r>
               <w:rPr>
                 <w:rFonts w:ascii="Arial" w:eastAsia="Arial" w:hAnsi="Arial" w:cs="Arial"/>
+                <w:highlight w:val="green"/>
                 <w:lang w:val="en-US"/>
               </w:rPr>
               <w:t>R1- Generate a board with n rows and m columns.</w:t>
@@ -404,6 +405,7 @@
             <w:r>
               <w:rPr>
                 <w:rFonts w:ascii="Arial" w:eastAsia="Arial" w:hAnsi="Arial" w:cs="Arial"/>
+                <w:highlight w:val="green"/>
                 <w:lang w:val="en-US"/>
               </w:rPr>
               <w:t>R2- Generate number of snakes and ladders.</w:t>
@@ -421,6 +423,7 @@
             <w:r>
               <w:rPr>
                 <w:rFonts w:ascii="Arial" w:eastAsia="Arial" w:hAnsi="Arial" w:cs="Arial"/>
+                <w:highlight w:val="green"/>
                 <w:lang w:val="en-US"/>
               </w:rPr>
               <w:t>R3- Show game grid and player position.</w:t>
@@ -3901,6 +3904,7 @@
               <w:rPr>
                 <w:rFonts w:ascii="Arial" w:hAnsi="Arial" w:cs="Arial"/>
               </w:rPr>
+              <w:lastRenderedPageBreak/>
               <w:t>Salidas</w:t>
             </w:r>
           </w:p>
@@ -4974,6 +4978,7 @@
               <w:rPr>
                 <w:rFonts w:ascii="Arial" w:hAnsi="Arial" w:cs="Arial"/>
               </w:rPr>
+              <w:lastRenderedPageBreak/>
               <w:t>Actividades generales necesarias para obtener los resultados</w:t>
             </w:r>
           </w:p>

</xml_diff>